<commit_message>
fix a bug and add writeup
</commit_message>
<xml_diff>
--- a/FinalWriteup.docx
+++ b/FinalWriteup.docx
@@ -24,130 +24,121 @@
           <w:szCs w:val="36"/>
         </w:rPr>
       </w:pPr>
+      <w:r>
+        <w:rPr>
+          <w:sz w:val="24"/>
+          <w:szCs w:val="36"/>
+        </w:rPr>
+        <w:t xml:space="preserve">Yuchao Wang </w:t>
+      </w:r>
+    </w:p>
+    <w:p>
+      <w:pPr>
+        <w:rPr>
+          <w:sz w:val="24"/>
+          <w:szCs w:val="36"/>
+        </w:rPr>
+      </w:pPr>
+      <w:r>
+        <w:rPr>
+          <w:sz w:val="24"/>
+          <w:szCs w:val="36"/>
+        </w:rPr>
+        <w:t>Nick West</w:t>
+      </w:r>
+    </w:p>
+    <w:p>
+      <w:pPr>
+        <w:jc w:val="center"/>
+        <w:rPr>
+          <w:sz w:val="36"/>
+          <w:szCs w:val="36"/>
+        </w:rPr>
+      </w:pPr>
+      <w:r>
+        <w:rPr>
+          <w:sz w:val="36"/>
+          <w:szCs w:val="36"/>
+        </w:rPr>
+        <w:t>Testing</w:t>
+      </w:r>
+      <w:r>
+        <w:rPr>
+          <w:sz w:val="36"/>
+          <w:szCs w:val="36"/>
+        </w:rPr>
+        <w:t xml:space="preserve"> – Milestone 1</w:t>
+      </w:r>
+    </w:p>
+    <w:p>
+      <w:pPr>
+        <w:ind w:firstLine="720"/>
+      </w:pPr>
+      <w:r>
+        <w:t xml:space="preserve">This writeup demonstrates the </w:t>
+      </w:r>
+      <w:r>
+        <w:t>effect of encountering load-use data</w:t>
+      </w:r>
+      <w:r>
+        <w:t xml:space="preserve"> hazard</w:t>
+      </w:r>
+      <w:r>
+        <w:t xml:space="preserve">s </w:t>
+      </w:r>
+      <w:r>
+        <w:t>and control hazard</w:t>
+      </w:r>
+      <w:r>
+        <w:t>s</w:t>
+      </w:r>
+      <w:r>
+        <w:t xml:space="preserve"> for </w:t>
+      </w:r>
+      <w:r>
+        <w:t xml:space="preserve">both </w:t>
+      </w:r>
+      <w:r>
+        <w:t xml:space="preserve">predictions </w:t>
+      </w:r>
+      <w:r>
+        <w:t>following the “</w:t>
+      </w:r>
+      <w:r>
+        <w:t>not taken</w:t>
+      </w:r>
+      <w:r>
+        <w:t>” and branch predictor schemes</w:t>
+      </w:r>
+      <w:r>
+        <w:t xml:space="preserve">. </w:t>
+      </w:r>
+    </w:p>
+    <w:p>
+      <w:pPr>
+        <w:ind w:firstLine="720"/>
+      </w:pPr>
+      <w:r>
+        <w:t xml:space="preserve">The testing file </w:t>
+      </w:r>
+      <w:r>
+        <w:t xml:space="preserve">for control hazards </w:t>
+      </w:r>
+      <w:r>
+        <w:t>is called “</w:t>
+      </w:r>
       <w:proofErr w:type="spellStart"/>
       <w:r>
-        <w:rPr>
-          <w:sz w:val="24"/>
-          <w:szCs w:val="36"/>
-        </w:rPr>
-        <w:t>Yuchao</w:t>
+        <w:t>predictor</w:t>
+      </w:r>
+      <w:r>
+        <w:t>_</w:t>
+      </w:r>
+      <w:r>
+        <w:t>testing</w:t>
       </w:r>
       <w:proofErr w:type="spellEnd"/>
       <w:r>
-        <w:rPr>
-          <w:sz w:val="24"/>
-          <w:szCs w:val="36"/>
-        </w:rPr>
-        <w:t xml:space="preserve"> Wang </w:t>
-      </w:r>
-    </w:p>
-    <w:p>
-      <w:pPr>
-        <w:rPr>
-          <w:sz w:val="24"/>
-          <w:szCs w:val="36"/>
-        </w:rPr>
-      </w:pPr>
-      <w:r>
-        <w:rPr>
-          <w:sz w:val="24"/>
-          <w:szCs w:val="36"/>
-        </w:rPr>
-        <w:t>Nick West</w:t>
-      </w:r>
-    </w:p>
-    <w:p>
-      <w:pPr>
-        <w:jc w:val="center"/>
-        <w:rPr>
-          <w:sz w:val="36"/>
-          <w:szCs w:val="36"/>
-        </w:rPr>
-      </w:pPr>
-      <w:r>
-        <w:rPr>
-          <w:sz w:val="36"/>
-          <w:szCs w:val="36"/>
-        </w:rPr>
-        <w:t>Testing</w:t>
-      </w:r>
-      <w:r>
-        <w:rPr>
-          <w:sz w:val="36"/>
-          <w:szCs w:val="36"/>
-        </w:rPr>
-        <w:t xml:space="preserve"> – Milestone 1</w:t>
-      </w:r>
-    </w:p>
-    <w:p>
-      <w:pPr>
-        <w:ind w:firstLine="720"/>
-      </w:pPr>
-      <w:r>
-        <w:t xml:space="preserve">This writeup demonstrates the </w:t>
-      </w:r>
-      <w:r>
-        <w:t>effect of encountering load-use data</w:t>
-      </w:r>
-      <w:r>
-        <w:t xml:space="preserve"> hazard</w:t>
-      </w:r>
-      <w:r>
-        <w:t xml:space="preserve">s </w:t>
-      </w:r>
-      <w:r>
-        <w:t>and control hazard</w:t>
-      </w:r>
-      <w:r>
-        <w:t>s</w:t>
-      </w:r>
-      <w:r>
-        <w:t xml:space="preserve"> for </w:t>
-      </w:r>
-      <w:r>
-        <w:t xml:space="preserve">both </w:t>
-      </w:r>
-      <w:r>
-        <w:t xml:space="preserve">predictions </w:t>
-      </w:r>
-      <w:r>
-        <w:t>following the “</w:t>
-      </w:r>
-      <w:r>
-        <w:t>not taken</w:t>
-      </w:r>
-      <w:r>
-        <w:t>” and branch predictor schemes</w:t>
-      </w:r>
-      <w:r>
-        <w:t xml:space="preserve">. </w:t>
-      </w:r>
-    </w:p>
-    <w:p>
-      <w:pPr>
-        <w:ind w:firstLine="720"/>
-      </w:pPr>
-      <w:r>
-        <w:t xml:space="preserve">The testing file </w:t>
-      </w:r>
-      <w:r>
-        <w:t xml:space="preserve">for control hazards </w:t>
-      </w:r>
-      <w:r>
-        <w:t>is called “</w:t>
-      </w:r>
-      <w:proofErr w:type="spellStart"/>
-      <w:r>
-        <w:t>predictor</w:t>
-      </w:r>
-      <w:r>
-        <w:t>_</w:t>
-      </w:r>
-      <w:r>
-        <w:t>testing</w:t>
-      </w:r>
-      <w:proofErr w:type="spellEnd"/>
-      <w:r>
         <w:t xml:space="preserve">”. </w:t>
       </w:r>
       <w:r>
@@ -166,15 +157,7 @@
         <w:t xml:space="preserve">. Although the PC is not as large as the one provided in sample.tr, it </w:t>
       </w:r>
       <w:r>
-        <w:t xml:space="preserve">is still working </w:t>
-      </w:r>
-      <w:proofErr w:type="gramStart"/>
-      <w:r>
-        <w:t>as long as</w:t>
-      </w:r>
-      <w:proofErr w:type="gramEnd"/>
-      <w:r>
-        <w:t xml:space="preserve"> </w:t>
+        <w:t xml:space="preserve">is still working as long as </w:t>
       </w:r>
       <w:r>
         <w:t>bit</w:t>
@@ -313,13 +296,8 @@
         <w:t xml:space="preserve"> </w:t>
       </w:r>
       <w:r>
-        <w:t>is shown below. We create a testing file called “</w:t>
-      </w:r>
-      <w:proofErr w:type="spellStart"/>
-      <w:r>
-        <w:t>data_hazard_testing</w:t>
-      </w:r>
-      <w:proofErr w:type="spellEnd"/>
+        <w:t>is shown below. We create a testing file called “data_hazard_testing</w:t>
+      </w:r>
       <w:r>
         <w:t>.”</w:t>
       </w:r>
@@ -456,28 +434,555 @@
       </w:r>
     </w:p>
     <w:p/>
+    <w:p>
+      <w:r>
+        <w:tab/>
+      </w:r>
+    </w:p>
+    <w:p>
+      <w:pPr>
+        <w:jc w:val="center"/>
+        <w:rPr>
+          <w:sz w:val="40"/>
+          <w:szCs w:val="40"/>
+        </w:rPr>
+      </w:pPr>
+      <w:r>
+        <w:rPr>
+          <w:sz w:val="40"/>
+          <w:szCs w:val="40"/>
+        </w:rPr>
+        <w:t>Testing—Milestone 3</w:t>
+      </w:r>
+    </w:p>
+    <w:p>
+      <w:pPr>
+        <w:rPr>
+          <w:sz w:val="24"/>
+          <w:szCs w:val="40"/>
+        </w:rPr>
+      </w:pPr>
+      <w:r>
+        <w:rPr>
+          <w:sz w:val="24"/>
+          <w:szCs w:val="40"/>
+        </w:rPr>
+        <w:t xml:space="preserve">Superscalar: By using the same “data_hazard_testing” file, we can still cover different situations in superscalar. </w:t>
+      </w:r>
+      <w:r>
+        <w:rPr>
+          <w:sz w:val="24"/>
+          <w:szCs w:val="40"/>
+        </w:rPr>
+        <w:t>The picture is shown below.</w:t>
+      </w:r>
+      <w:r>
+        <w:rPr>
+          <w:sz w:val="24"/>
+          <w:szCs w:val="40"/>
+        </w:rPr>
+        <w:t xml:space="preserve"> </w:t>
+      </w:r>
+      <w:r>
+        <w:rPr>
+          <w:sz w:val="24"/>
+          <w:szCs w:val="40"/>
+        </w:rPr>
+        <w:t xml:space="preserve">Firstly, </w:t>
+      </w:r>
+      <w:r>
+        <w:rPr>
+          <w:sz w:val="24"/>
+          <w:szCs w:val="40"/>
+        </w:rPr>
+        <w:t xml:space="preserve">the </w:t>
+      </w:r>
+      <w:r>
+        <w:rPr>
+          <w:sz w:val="24"/>
+          <w:szCs w:val="40"/>
+        </w:rPr>
+        <w:t xml:space="preserve">continuous </w:t>
+      </w:r>
+      <w:r>
+        <w:rPr>
+          <w:sz w:val="24"/>
+          <w:szCs w:val="40"/>
+        </w:rPr>
+        <w:t>type</w:t>
+      </w:r>
+      <w:r>
+        <w:rPr>
+          <w:sz w:val="24"/>
+          <w:szCs w:val="40"/>
+        </w:rPr>
+        <w:t>s</w:t>
+      </w:r>
+      <w:r>
+        <w:rPr>
+          <w:sz w:val="24"/>
+          <w:szCs w:val="40"/>
+        </w:rPr>
+        <w:t xml:space="preserve"> using</w:t>
+      </w:r>
+      <w:r>
+        <w:rPr>
+          <w:sz w:val="24"/>
+          <w:szCs w:val="40"/>
+        </w:rPr>
+        <w:t xml:space="preserve"> the same</w:t>
+      </w:r>
+      <w:r>
+        <w:rPr>
+          <w:sz w:val="24"/>
+          <w:szCs w:val="40"/>
+        </w:rPr>
+        <w:t xml:space="preserve"> pipeline cannot stay in </w:t>
+      </w:r>
+      <w:r>
+        <w:rPr>
+          <w:sz w:val="24"/>
+          <w:szCs w:val="40"/>
+        </w:rPr>
+        <w:t>the same</w:t>
+      </w:r>
+      <w:r>
+        <w:rPr>
+          <w:sz w:val="24"/>
+          <w:szCs w:val="40"/>
+        </w:rPr>
+        <w:t xml:space="preserve"> cycle</w:t>
+      </w:r>
+      <w:r>
+        <w:rPr>
+          <w:sz w:val="24"/>
+          <w:szCs w:val="40"/>
+        </w:rPr>
+        <w:t xml:space="preserve"> and need to add a “nop”</w:t>
+      </w:r>
+      <w:r>
+        <w:rPr>
+          <w:sz w:val="24"/>
+          <w:szCs w:val="40"/>
+        </w:rPr>
+        <w:t>.</w:t>
+      </w:r>
+      <w:r>
+        <w:rPr>
+          <w:sz w:val="24"/>
+          <w:szCs w:val="40"/>
+        </w:rPr>
+        <w:t xml:space="preserve"> The testing below has covered enough examples.</w:t>
+      </w:r>
+      <w:r>
+        <w:rPr>
+          <w:sz w:val="24"/>
+          <w:szCs w:val="40"/>
+        </w:rPr>
+        <w:t xml:space="preserve"> Also, </w:t>
+      </w:r>
+      <w:r>
+        <w:rPr>
+          <w:sz w:val="24"/>
+          <w:szCs w:val="40"/>
+        </w:rPr>
+        <w:t xml:space="preserve">J type and JR type and branch type </w:t>
+      </w:r>
+      <w:r>
+        <w:rPr>
+          <w:sz w:val="24"/>
+          <w:szCs w:val="40"/>
+        </w:rPr>
+        <w:t>instruction cannot be paired with the instruction following it but can be paired with the instruction preceding it</w:t>
+      </w:r>
+      <w:r>
+        <w:rPr>
+          <w:sz w:val="24"/>
+          <w:szCs w:val="40"/>
+        </w:rPr>
+        <w:t>.</w:t>
+      </w:r>
+      <w:r>
+        <w:rPr>
+          <w:sz w:val="24"/>
+          <w:szCs w:val="40"/>
+        </w:rPr>
+        <w:t xml:space="preserve"> </w:t>
+      </w:r>
+      <w:r>
+        <w:rPr>
+          <w:sz w:val="24"/>
+          <w:szCs w:val="40"/>
+        </w:rPr>
+        <w:t>Cycle 13, cycle 18, cycle 21 have demonstrated this point.</w:t>
+      </w:r>
+      <w:r>
+        <w:rPr>
+          <w:sz w:val="24"/>
+          <w:szCs w:val="40"/>
+        </w:rPr>
+        <w:t xml:space="preserve"> We also covered the case in which the last instruction is single and cannot pair with the other one. In this case, we add a no-op.</w:t>
+      </w:r>
+      <w:bookmarkStart w:id="0" w:name="_GoBack"/>
+      <w:bookmarkEnd w:id="0"/>
+    </w:p>
+    <w:p>
+      <w:pPr>
+        <w:rPr>
+          <w:sz w:val="24"/>
+          <w:szCs w:val="40"/>
+        </w:rPr>
+      </w:pPr>
+      <w:r>
+        <w:rPr>
+          <w:sz w:val="24"/>
+          <w:szCs w:val="40"/>
+        </w:rPr>
+        <w:t xml:space="preserve">Data hazard: </w:t>
+      </w:r>
+      <w:r>
+        <w:rPr>
+          <w:sz w:val="24"/>
+          <w:szCs w:val="40"/>
+        </w:rPr>
+        <w:t>By using the same “data_hazard_testing” file</w:t>
+      </w:r>
+      <w:r>
+        <w:rPr>
+          <w:sz w:val="24"/>
+          <w:szCs w:val="40"/>
+        </w:rPr>
+        <w:t>, we cover all different kinds of types</w:t>
+      </w:r>
+      <w:r>
+        <w:rPr>
+          <w:sz w:val="24"/>
+          <w:szCs w:val="40"/>
+        </w:rPr>
+        <w:t xml:space="preserve"> in the testing file</w:t>
+      </w:r>
+      <w:r>
+        <w:rPr>
+          <w:sz w:val="24"/>
+          <w:szCs w:val="40"/>
+        </w:rPr>
+        <w:t xml:space="preserve"> to have data dependency from  “load” instruction</w:t>
+      </w:r>
+      <w:r>
+        <w:rPr>
+          <w:sz w:val="24"/>
+          <w:szCs w:val="40"/>
+        </w:rPr>
+        <w:t xml:space="preserve"> and</w:t>
+      </w:r>
+      <w:r>
+        <w:rPr>
+          <w:sz w:val="24"/>
+          <w:szCs w:val="40"/>
+        </w:rPr>
+        <w:t xml:space="preserve"> expect to see</w:t>
+      </w:r>
+      <w:r>
+        <w:rPr>
+          <w:sz w:val="24"/>
+          <w:szCs w:val="40"/>
+        </w:rPr>
+        <w:t xml:space="preserve"> </w:t>
+      </w:r>
+      <w:r>
+        <w:rPr>
+          <w:sz w:val="24"/>
+          <w:szCs w:val="40"/>
+        </w:rPr>
+        <w:t xml:space="preserve">it </w:t>
+      </w:r>
+      <w:r>
+        <w:rPr>
+          <w:sz w:val="24"/>
+          <w:szCs w:val="40"/>
+        </w:rPr>
+        <w:t>output</w:t>
+      </w:r>
+      <w:r>
+        <w:rPr>
+          <w:sz w:val="24"/>
+          <w:szCs w:val="40"/>
+        </w:rPr>
+        <w:t>s</w:t>
+      </w:r>
+      <w:r>
+        <w:rPr>
+          <w:sz w:val="24"/>
+          <w:szCs w:val="40"/>
+        </w:rPr>
+        <w:t xml:space="preserve"> one cycle of “nops” plus a “nop” in the same cycle.</w:t>
+      </w:r>
+      <w:r>
+        <w:rPr>
+          <w:sz w:val="24"/>
+          <w:szCs w:val="40"/>
+        </w:rPr>
+        <w:t xml:space="preserve"> </w:t>
+      </w:r>
+    </w:p>
+    <w:p>
+      <w:r>
+        <w:rPr>
+          <w:noProof/>
+        </w:rPr>
+        <w:lastRenderedPageBreak/>
+        <w:drawing>
+          <wp:inline distT="0" distB="0" distL="0" distR="0" wp14:anchorId="2B0CA656" wp14:editId="5D61DD0F">
+            <wp:extent cx="10725150" cy="8058150"/>
+            <wp:effectExtent l="0" t="0" r="0" b="0"/>
+            <wp:docPr id="10" name="Picture 10"/>
+            <wp:cNvGraphicFramePr>
+              <a:graphicFrameLocks xmlns:a="http://schemas.openxmlformats.org/drawingml/2006/main" noChangeAspect="1"/>
+            </wp:cNvGraphicFramePr>
+            <a:graphic xmlns:a="http://schemas.openxmlformats.org/drawingml/2006/main">
+              <a:graphicData uri="http://schemas.openxmlformats.org/drawingml/2006/picture">
+                <pic:pic xmlns:pic="http://schemas.openxmlformats.org/drawingml/2006/picture">
+                  <pic:nvPicPr>
+                    <pic:cNvPr id="1" name=""/>
+                    <pic:cNvPicPr/>
+                  </pic:nvPicPr>
+                  <pic:blipFill>
+                    <a:blip r:embed="rId6"/>
+                    <a:stretch>
+                      <a:fillRect/>
+                    </a:stretch>
+                  </pic:blipFill>
+                  <pic:spPr>
+                    <a:xfrm>
+                      <a:off x="0" y="0"/>
+                      <a:ext cx="10725150" cy="8058150"/>
+                    </a:xfrm>
+                    <a:prstGeom prst="rect">
+                      <a:avLst/>
+                    </a:prstGeom>
+                  </pic:spPr>
+                </pic:pic>
+              </a:graphicData>
+            </a:graphic>
+          </wp:inline>
+        </w:drawing>
+      </w:r>
+    </w:p>
     <w:p/>
+    <w:p>
+      <w:pPr>
+        <w:rPr>
+          <w:sz w:val="24"/>
+          <w:szCs w:val="40"/>
+        </w:rPr>
+      </w:pPr>
+      <w:r>
+        <w:rPr>
+          <w:sz w:val="28"/>
+        </w:rPr>
+        <w:t xml:space="preserve">Control hazard: </w:t>
+      </w:r>
+      <w:r>
+        <w:rPr>
+          <w:sz w:val="24"/>
+          <w:szCs w:val="40"/>
+        </w:rPr>
+        <w:t>By using the same “</w:t>
+      </w:r>
+      <w:r>
+        <w:rPr>
+          <w:sz w:val="24"/>
+          <w:szCs w:val="40"/>
+        </w:rPr>
+        <w:t>predictor_testing</w:t>
+      </w:r>
+      <w:r>
+        <w:rPr>
+          <w:sz w:val="24"/>
+          <w:szCs w:val="40"/>
+        </w:rPr>
+        <w:t>” file</w:t>
+      </w:r>
+      <w:r>
+        <w:rPr>
+          <w:sz w:val="24"/>
+          <w:szCs w:val="40"/>
+        </w:rPr>
+        <w:t xml:space="preserve">, we </w:t>
+      </w:r>
+      <w:r>
+        <w:rPr>
+          <w:sz w:val="24"/>
+          <w:szCs w:val="40"/>
+        </w:rPr>
+        <w:t>can see that whenever it predicts wrong, it adds a nop in the same cycle plus one more cycle of nops.</w:t>
+      </w:r>
+      <w:r>
+        <w:rPr>
+          <w:sz w:val="24"/>
+          <w:szCs w:val="40"/>
+        </w:rPr>
+        <w:t xml:space="preserve"> Otherwise, it only has one nop in the same cycle.</w:t>
+      </w:r>
+    </w:p>
+    <w:p>
+      <w:r>
+        <w:rPr>
+          <w:noProof/>
+        </w:rPr>
+        <w:drawing>
+          <wp:inline distT="0" distB="0" distL="0" distR="0" wp14:anchorId="0B02D239" wp14:editId="06477B60">
+            <wp:extent cx="5153025" cy="2428875"/>
+            <wp:effectExtent l="0" t="0" r="9525" b="9525"/>
+            <wp:docPr id="11" name="Picture 11"/>
+            <wp:cNvGraphicFramePr>
+              <a:graphicFrameLocks xmlns:a="http://schemas.openxmlformats.org/drawingml/2006/main" noChangeAspect="1"/>
+            </wp:cNvGraphicFramePr>
+            <a:graphic xmlns:a="http://schemas.openxmlformats.org/drawingml/2006/main">
+              <a:graphicData uri="http://schemas.openxmlformats.org/drawingml/2006/picture">
+                <pic:pic xmlns:pic="http://schemas.openxmlformats.org/drawingml/2006/picture">
+                  <pic:nvPicPr>
+                    <pic:cNvPr id="1" name=""/>
+                    <pic:cNvPicPr/>
+                  </pic:nvPicPr>
+                  <pic:blipFill>
+                    <a:blip r:embed="rId7"/>
+                    <a:stretch>
+                      <a:fillRect/>
+                    </a:stretch>
+                  </pic:blipFill>
+                  <pic:spPr>
+                    <a:xfrm>
+                      <a:off x="0" y="0"/>
+                      <a:ext cx="5153025" cy="2428875"/>
+                    </a:xfrm>
+                    <a:prstGeom prst="rect">
+                      <a:avLst/>
+                    </a:prstGeom>
+                  </pic:spPr>
+                </pic:pic>
+              </a:graphicData>
+            </a:graphic>
+          </wp:inline>
+        </w:drawing>
+      </w:r>
+    </w:p>
     <w:p/>
-    <w:p/>
-    <w:p/>
-    <w:p/>
-    <w:p/>
-    <w:p/>
-    <w:p/>
-    <w:p/>
-    <w:p/>
-    <w:p/>
-    <w:p/>
     <w:p>
       <w:pPr>
         <w:jc w:val="center"/>
-      </w:pPr>
-      <w:r>
-        <w:rPr>
-          <w:sz w:val="36"/>
-          <w:szCs w:val="36"/>
-        </w:rPr>
-        <w:lastRenderedPageBreak/>
+        <w:rPr>
+          <w:sz w:val="36"/>
+          <w:szCs w:val="36"/>
+        </w:rPr>
+      </w:pPr>
+    </w:p>
+    <w:p>
+      <w:pPr>
+        <w:jc w:val="center"/>
+        <w:rPr>
+          <w:sz w:val="36"/>
+          <w:szCs w:val="36"/>
+        </w:rPr>
+      </w:pPr>
+    </w:p>
+    <w:p>
+      <w:pPr>
+        <w:jc w:val="center"/>
+        <w:rPr>
+          <w:sz w:val="36"/>
+          <w:szCs w:val="36"/>
+        </w:rPr>
+      </w:pPr>
+    </w:p>
+    <w:p>
+      <w:pPr>
+        <w:jc w:val="center"/>
+        <w:rPr>
+          <w:sz w:val="36"/>
+          <w:szCs w:val="36"/>
+        </w:rPr>
+      </w:pPr>
+    </w:p>
+    <w:p>
+      <w:pPr>
+        <w:jc w:val="center"/>
+        <w:rPr>
+          <w:sz w:val="52"/>
+          <w:szCs w:val="36"/>
+        </w:rPr>
+      </w:pPr>
+      <w:r>
+        <w:rPr>
+          <w:sz w:val="52"/>
+          <w:szCs w:val="36"/>
+        </w:rPr>
+        <w:t>Continue---next page</w:t>
+      </w:r>
+    </w:p>
+    <w:p>
+      <w:pPr>
+        <w:jc w:val="center"/>
+        <w:rPr>
+          <w:sz w:val="36"/>
+          <w:szCs w:val="36"/>
+        </w:rPr>
+      </w:pPr>
+    </w:p>
+    <w:p>
+      <w:pPr>
+        <w:jc w:val="center"/>
+        <w:rPr>
+          <w:sz w:val="36"/>
+          <w:szCs w:val="36"/>
+        </w:rPr>
+      </w:pPr>
+    </w:p>
+    <w:p>
+      <w:pPr>
+        <w:jc w:val="center"/>
+        <w:rPr>
+          <w:sz w:val="36"/>
+          <w:szCs w:val="36"/>
+        </w:rPr>
+      </w:pPr>
+    </w:p>
+    <w:p>
+      <w:pPr>
+        <w:jc w:val="center"/>
+        <w:rPr>
+          <w:sz w:val="36"/>
+          <w:szCs w:val="36"/>
+        </w:rPr>
+      </w:pPr>
+    </w:p>
+    <w:p>
+      <w:pPr>
+        <w:jc w:val="center"/>
+        <w:rPr>
+          <w:sz w:val="36"/>
+          <w:szCs w:val="36"/>
+        </w:rPr>
+      </w:pPr>
+    </w:p>
+    <w:p>
+      <w:pPr>
+        <w:jc w:val="center"/>
+        <w:rPr>
+          <w:sz w:val="36"/>
+          <w:szCs w:val="36"/>
+        </w:rPr>
+      </w:pPr>
+    </w:p>
+    <w:p>
+      <w:pPr>
+        <w:jc w:val="center"/>
+      </w:pPr>
+      <w:r>
+        <w:rPr>
+          <w:sz w:val="36"/>
+          <w:szCs w:val="36"/>
+        </w:rPr>
         <w:t xml:space="preserve">5-Stage No Predictor vs. Predictor </w:t>
       </w:r>
       <w:r>
@@ -523,7 +1028,7 @@
                     <pic:cNvPicPr/>
                   </pic:nvPicPr>
                   <pic:blipFill>
-                    <a:blip r:embed="rId6">
+                    <a:blip r:embed="rId8">
                       <a:extLst>
                         <a:ext uri="{28A0092B-C50C-407E-A947-70E740481C1C}">
                           <a14:useLocalDpi xmlns:a14="http://schemas.microsoft.com/office/drawing/2010/main" val="0"/>
@@ -552,23 +1057,27 @@
     </w:p>
     <w:p>
       <w:pPr>
-        <w:jc w:val="center"/>
-        <w:rPr>
-          <w:sz w:val="36"/>
-          <w:szCs w:val="36"/>
-        </w:rPr>
-      </w:pPr>
+        <w:rPr>
+          <w:sz w:val="36"/>
+          <w:szCs w:val="36"/>
+        </w:rPr>
+      </w:pPr>
+      <w:r>
+        <w:rPr>
+          <w:sz w:val="36"/>
+          <w:szCs w:val="36"/>
+        </w:rPr>
+        <w:t xml:space="preserve">    </w:t>
+      </w:r>
       <w:r>
         <w:rPr>
           <w:noProof/>
-          <w:sz w:val="36"/>
-          <w:szCs w:val="36"/>
         </w:rPr>
         <w:drawing>
-          <wp:inline distT="0" distB="0" distL="0" distR="0" wp14:anchorId="2DDFE7AC" wp14:editId="6630907B">
-            <wp:extent cx="5496692" cy="771633"/>
-            <wp:effectExtent l="0" t="0" r="0" b="9525"/>
-            <wp:docPr id="4" name="Picture 4"/>
+          <wp:inline distT="0" distB="0" distL="0" distR="0" wp14:anchorId="3621AF7D" wp14:editId="26378069">
+            <wp:extent cx="5104645" cy="1581785"/>
+            <wp:effectExtent l="0" t="0" r="1270" b="0"/>
+            <wp:docPr id="8" name="Picture 8"/>
             <wp:cNvGraphicFramePr>
               <a:graphicFrameLocks xmlns:a="http://schemas.openxmlformats.org/drawingml/2006/main" noChangeAspect="1"/>
             </wp:cNvGraphicFramePr>
@@ -576,17 +1085,11 @@
               <a:graphicData uri="http://schemas.openxmlformats.org/drawingml/2006/picture">
                 <pic:pic xmlns:pic="http://schemas.openxmlformats.org/drawingml/2006/picture">
                   <pic:nvPicPr>
-                    <pic:cNvPr id="4" name="Testing_Predict_sampletr.png"/>
+                    <pic:cNvPr id="1" name=""/>
                     <pic:cNvPicPr/>
                   </pic:nvPicPr>
                   <pic:blipFill>
-                    <a:blip r:embed="rId7">
-                      <a:extLst>
-                        <a:ext uri="{28A0092B-C50C-407E-A947-70E740481C1C}">
-                          <a14:useLocalDpi xmlns:a14="http://schemas.microsoft.com/office/drawing/2010/main" val="0"/>
-                        </a:ext>
-                      </a:extLst>
-                    </a:blip>
+                    <a:blip r:embed="rId9"/>
                     <a:stretch>
                       <a:fillRect/>
                     </a:stretch>
@@ -594,7 +1097,7 @@
                   <pic:spPr>
                     <a:xfrm>
                       <a:off x="0" y="0"/>
-                      <a:ext cx="5496692" cy="771633"/>
+                      <a:ext cx="5111050" cy="1583770"/>
                     </a:xfrm>
                     <a:prstGeom prst="rect">
                       <a:avLst/>
@@ -677,9 +1180,9 @@
           <w:szCs w:val="36"/>
         </w:rPr>
         <w:drawing>
-          <wp:inline distT="0" distB="0" distL="0" distR="0" wp14:anchorId="7BF4343D" wp14:editId="55B38387">
-            <wp:extent cx="6276975" cy="1828800"/>
-            <wp:effectExtent l="0" t="0" r="9525" b="0"/>
+          <wp:inline distT="0" distB="0" distL="0" distR="0" wp14:anchorId="7BF4343D" wp14:editId="1122FBAC">
+            <wp:extent cx="6505575" cy="2295525"/>
+            <wp:effectExtent l="0" t="0" r="0" b="9525"/>
             <wp:docPr id="5" name="Picture 5"/>
             <wp:cNvGraphicFramePr>
               <a:graphicFrameLocks xmlns:a="http://schemas.openxmlformats.org/drawingml/2006/main" noChangeAspect="1"/>
@@ -694,7 +1197,7 @@
                     </pic:cNvPicPr>
                   </pic:nvPicPr>
                   <pic:blipFill>
-                    <a:blip r:embed="rId8">
+                    <a:blip r:embed="rId10">
                       <a:extLst>
                         <a:ext uri="{28A0092B-C50C-407E-A947-70E740481C1C}">
                           <a14:useLocalDpi xmlns:a14="http://schemas.microsoft.com/office/drawing/2010/main" val="0"/>
@@ -709,7 +1212,7 @@
                   <pic:spPr bwMode="auto">
                     <a:xfrm>
                       <a:off x="0" y="0"/>
-                      <a:ext cx="6276975" cy="1828800"/>
+                      <a:ext cx="6511897" cy="2297756"/>
                     </a:xfrm>
                     <a:prstGeom prst="rect">
                       <a:avLst/>
@@ -771,7 +1274,6 @@
           <w:sz w:val="36"/>
           <w:szCs w:val="36"/>
         </w:rPr>
-        <w:lastRenderedPageBreak/>
         <w:t>5-Stage vs. Superscalar Performance</w:t>
       </w:r>
     </w:p>
@@ -783,12 +1285,7 @@
         <w:t>The following two pictures show the results of testing the superscalar implementation on the sample.tr and sample</w:t>
       </w:r>
       <w:r>
-        <w:t>_large1.tr files respectively. The superscalar, unlike the 5-stage pipeline, fetches two instructions at a time, which it</w:t>
-      </w:r>
-      <w:bookmarkStart w:id="0" w:name="_GoBack"/>
-      <w:bookmarkEnd w:id="0"/>
-      <w:r>
-        <w:t xml:space="preserve"> can execute simultaneously if one is a load/store and the other is any other type. However, the superscalar must detect data dependencies, load-use data hazards, and control hazards like the 5-stage pipeline. </w:t>
+        <w:t xml:space="preserve">_large1.tr files respectively. The superscalar, unlike the 5-stage pipeline, fetches two instructions at a time, which it can execute simultaneously if one is a load/store and the other is any other type. However, the superscalar must detect data dependencies, load-use data hazards, and control hazards like the 5-stage pipeline. </w:t>
       </w:r>
       <w:r>
         <w:t>For the small trace file, the superscalar shows a 100-cycle decrease/improvement from the branch predictor mode of the 5-stage implementation.  For the large trace file, the superscalar shows a 12,080,662-cycle improvement from the branch predictor mode of the 5-stage implementation.  These improvements are expected, considering the major increase in throughput that the superscalar provides</w:t>
@@ -827,7 +1324,7 @@
                     <pic:cNvPicPr/>
                   </pic:nvPicPr>
                   <pic:blipFill>
-                    <a:blip r:embed="rId9">
+                    <a:blip r:embed="rId11">
                       <a:extLst>
                         <a:ext uri="{28A0092B-C50C-407E-A947-70E740481C1C}">
                           <a14:useLocalDpi xmlns:a14="http://schemas.microsoft.com/office/drawing/2010/main" val="0"/>
@@ -882,7 +1379,7 @@
                     <pic:cNvPicPr/>
                   </pic:nvPicPr>
                   <pic:blipFill>
-                    <a:blip r:embed="rId10"/>
+                    <a:blip r:embed="rId12"/>
                     <a:stretch>
                       <a:fillRect/>
                     </a:stretch>
@@ -908,6 +1405,167 @@
       <w:pPr>
         <w:rPr>
           <w:sz w:val="36"/>
+          <w:szCs w:val="36"/>
+        </w:rPr>
+      </w:pPr>
+    </w:p>
+    <w:p>
+      <w:pPr>
+        <w:rPr>
+          <w:sz w:val="36"/>
+          <w:szCs w:val="36"/>
+        </w:rPr>
+      </w:pPr>
+    </w:p>
+    <w:p>
+      <w:pPr>
+        <w:jc w:val="center"/>
+        <w:rPr>
+          <w:sz w:val="48"/>
+          <w:szCs w:val="36"/>
+        </w:rPr>
+      </w:pPr>
+      <w:r>
+        <w:rPr>
+          <w:sz w:val="48"/>
+          <w:szCs w:val="36"/>
+        </w:rPr>
+        <w:t>Continue -----Next Page</w:t>
+      </w:r>
+    </w:p>
+    <w:p>
+      <w:pPr>
+        <w:rPr>
+          <w:sz w:val="36"/>
+          <w:szCs w:val="36"/>
+        </w:rPr>
+      </w:pPr>
+    </w:p>
+    <w:p>
+      <w:pPr>
+        <w:rPr>
+          <w:sz w:val="36"/>
+          <w:szCs w:val="36"/>
+        </w:rPr>
+      </w:pPr>
+    </w:p>
+    <w:p>
+      <w:pPr>
+        <w:jc w:val="center"/>
+        <w:rPr>
+          <w:sz w:val="40"/>
+          <w:szCs w:val="36"/>
+        </w:rPr>
+      </w:pPr>
+      <w:r>
+        <w:rPr>
+          <w:sz w:val="40"/>
+          <w:szCs w:val="36"/>
+        </w:rPr>
+        <w:t>implementation choices</w:t>
+      </w:r>
+    </w:p>
+    <w:p>
+      <w:pPr>
+        <w:rPr>
+          <w:sz w:val="32"/>
+          <w:szCs w:val="36"/>
+        </w:rPr>
+      </w:pPr>
+      <w:r>
+        <w:rPr>
+          <w:sz w:val="32"/>
+          <w:szCs w:val="36"/>
+        </w:rPr>
+        <w:t>First, in branch predict</w:t>
+      </w:r>
+      <w:r>
+        <w:rPr>
+          <w:sz w:val="32"/>
+          <w:szCs w:val="36"/>
+        </w:rPr>
+        <w:t>or</w:t>
+      </w:r>
+      <w:r>
+        <w:rPr>
+          <w:sz w:val="32"/>
+          <w:szCs w:val="36"/>
+        </w:rPr>
+        <w:t xml:space="preserve">, we decide to overwrite the value in </w:t>
+      </w:r>
+      <w:proofErr w:type="gramStart"/>
+      <w:r>
+        <w:rPr>
+          <w:sz w:val="32"/>
+          <w:szCs w:val="36"/>
+        </w:rPr>
+        <w:t>a</w:t>
+      </w:r>
+      <w:proofErr w:type="gramEnd"/>
+      <w:r>
+        <w:rPr>
+          <w:sz w:val="32"/>
+          <w:szCs w:val="36"/>
+        </w:rPr>
+        <w:t xml:space="preserve"> index of hash table once a collision happens. </w:t>
+      </w:r>
+    </w:p>
+    <w:p>
+      <w:pPr>
+        <w:rPr>
+          <w:sz w:val="32"/>
+          <w:szCs w:val="36"/>
+        </w:rPr>
+      </w:pPr>
+      <w:r>
+        <w:rPr>
+          <w:sz w:val="32"/>
+          <w:szCs w:val="36"/>
+        </w:rPr>
+        <w:t>Second, the output of superscalar follows the rules that the ALU/branch/</w:t>
+      </w:r>
+      <w:r>
+        <w:rPr>
+          <w:sz w:val="32"/>
+          <w:szCs w:val="36"/>
+        </w:rPr>
+        <w:t xml:space="preserve">Jump instruction prints before load/store instruction in a cycle regardless of their PC order. </w:t>
+      </w:r>
+    </w:p>
+    <w:p>
+      <w:pPr>
+        <w:rPr>
+          <w:sz w:val="32"/>
+          <w:szCs w:val="36"/>
+        </w:rPr>
+      </w:pPr>
+      <w:r>
+        <w:rPr>
+          <w:sz w:val="32"/>
+          <w:szCs w:val="36"/>
+        </w:rPr>
+        <w:t>Third, when encountering compulsory miss, the branch predictor is default to “not taken”, no prediction in other words.</w:t>
+      </w:r>
+    </w:p>
+    <w:p>
+      <w:pPr>
+        <w:rPr>
+          <w:sz w:val="32"/>
+          <w:szCs w:val="36"/>
+        </w:rPr>
+      </w:pPr>
+      <w:r>
+        <w:rPr>
+          <w:sz w:val="32"/>
+          <w:szCs w:val="36"/>
+        </w:rPr>
+        <w:t>We also cover the corner cases where the last instruction in a trace file could have data hazard or control hazard.</w:t>
+      </w:r>
+    </w:p>
+    <w:p>
+      <w:pPr>
+        <w:rPr>
+          <w:sz w:val="32"/>
           <w:szCs w:val="36"/>
         </w:rPr>
       </w:pPr>

</xml_diff>